<commit_message>
Ajout des derniers fichiers avant la remise
</commit_message>
<xml_diff>
--- a/docs/Rapport_LABO_3.docx
+++ b/docs/Rapport_LABO_3.docx
@@ -956,7 +956,7 @@
                 <w:noProof/>
                 <w:webHidden/>
               </w:rPr>
-              <w:t>5</w:t>
+              <w:t>10</w:t>
             </w:r>
             <w:r>
               <w:rPr>
@@ -1028,7 +1028,7 @@
                 <w:noProof/>
                 <w:webHidden/>
               </w:rPr>
-              <w:t>6</w:t>
+              <w:t>10</w:t>
             </w:r>
             <w:r>
               <w:rPr>
@@ -1100,7 +1100,7 @@
                 <w:noProof/>
                 <w:webHidden/>
               </w:rPr>
-              <w:t>7</w:t>
+              <w:t>11</w:t>
             </w:r>
             <w:r>
               <w:rPr>
@@ -1172,7 +1172,7 @@
                 <w:noProof/>
                 <w:webHidden/>
               </w:rPr>
-              <w:t>11</w:t>
+              <w:t>14</w:t>
             </w:r>
             <w:r>
               <w:rPr>
@@ -1244,7 +1244,7 @@
                 <w:noProof/>
                 <w:webHidden/>
               </w:rPr>
-              <w:t>12</w:t>
+              <w:t>16</w:t>
             </w:r>
             <w:r>
               <w:rPr>
@@ -1316,7 +1316,7 @@
                 <w:noProof/>
                 <w:webHidden/>
               </w:rPr>
-              <w:t>16</w:t>
+              <w:t>21</w:t>
             </w:r>
             <w:r>
               <w:rPr>
@@ -1388,7 +1388,7 @@
                 <w:noProof/>
                 <w:webHidden/>
               </w:rPr>
-              <w:t>18</w:t>
+              <w:t>23</w:t>
             </w:r>
             <w:r>
               <w:rPr>
@@ -1460,7 +1460,7 @@
                 <w:noProof/>
                 <w:webHidden/>
               </w:rPr>
-              <w:t>19</w:t>
+              <w:t>25</w:t>
             </w:r>
             <w:r>
               <w:rPr>
@@ -1532,7 +1532,7 @@
                 <w:noProof/>
                 <w:webHidden/>
               </w:rPr>
-              <w:t>24</w:t>
+              <w:t>29</w:t>
             </w:r>
             <w:r>
               <w:rPr>
@@ -1604,7 +1604,7 @@
                 <w:noProof/>
                 <w:webHidden/>
               </w:rPr>
-              <w:t>25</w:t>
+              <w:t>31</w:t>
             </w:r>
             <w:r>
               <w:rPr>
@@ -1676,7 +1676,7 @@
                 <w:noProof/>
                 <w:webHidden/>
               </w:rPr>
-              <w:t>25</w:t>
+              <w:t>31</w:t>
             </w:r>
             <w:r>
               <w:rPr>
@@ -8673,6 +8673,14 @@
       </w:pPr>
       <w:r>
         <w:t>- Faire les tests côté frontend pour Django</w:t>
+      </w:r>
+    </w:p>
+    <w:p>
+      <w:pPr>
+        <w:ind w:firstLine="720"/>
+      </w:pPr>
+      <w:r>
+        <w:t>- Finaliser les tests backend pour Express pour certaines routes</w:t>
       </w:r>
     </w:p>
     <w:p>

</xml_diff>